<commit_message>
játék bemutató 1.0 doksi kis javítás
</commit_message>
<xml_diff>
--- a/BRSZT-HF.docx
+++ b/BRSZT-HF.docx
@@ -151,6 +151,7 @@
           <w:szCs w:val="22"/>
         </w:rPr>
       </w:pPr>
+      <w:proofErr w:type="spellStart"/>
       <w:r>
         <w:rPr>
           <w:rStyle w:val="normaltextrun"/>
@@ -158,7 +159,17 @@
           <w:sz w:val="22"/>
           <w:szCs w:val="22"/>
         </w:rPr>
-        <w:t>Regőczi Tamás (</w:t>
+        <w:t>Regőczi</w:t>
+      </w:r>
+      <w:proofErr w:type="spellEnd"/>
+      <w:r>
+        <w:rPr>
+          <w:rStyle w:val="normaltextrun"/>
+          <w:rFonts w:ascii="Calibri" w:hAnsi="Calibri" w:cs="Calibri"/>
+          <w:sz w:val="22"/>
+          <w:szCs w:val="22"/>
+        </w:rPr>
+        <w:t> Tamás (</w:t>
       </w:r>
       <w:hyperlink r:id="rId9" w:tgtFrame="_blank" w:history="1">
         <w:r>
@@ -239,6 +250,7 @@
           <w:szCs w:val="22"/>
         </w:rPr>
       </w:pPr>
+      <w:proofErr w:type="spellStart"/>
       <w:r>
         <w:rPr>
           <w:rStyle w:val="normaltextrun"/>
@@ -246,7 +258,17 @@
           <w:sz w:val="22"/>
           <w:szCs w:val="22"/>
         </w:rPr>
-        <w:t>Bellyei Boldizsár (</w:t>
+        <w:t>Bellyei</w:t>
+      </w:r>
+      <w:proofErr w:type="spellEnd"/>
+      <w:r>
+        <w:rPr>
+          <w:rStyle w:val="normaltextrun"/>
+          <w:rFonts w:ascii="Calibri" w:hAnsi="Calibri" w:cs="Calibri"/>
+          <w:sz w:val="22"/>
+          <w:szCs w:val="22"/>
+        </w:rPr>
+        <w:t> Boldizsár (</w:t>
       </w:r>
       <w:hyperlink r:id="rId11" w:tgtFrame="_blank" w:history="1">
         <w:r>
@@ -401,7 +423,7 @@
           <w:r>
             <w:fldChar w:fldCharType="separate"/>
           </w:r>
-          <w:hyperlink w:anchor="_Toc71564135" w:history="1">
+          <w:hyperlink w:anchor="_Toc72060144" w:history="1">
             <w:r>
               <w:rPr>
                 <w:rStyle w:val="Hiperhivatkozs"/>
@@ -428,7 +450,7 @@
                 <w:noProof/>
                 <w:webHidden/>
               </w:rPr>
-              <w:instrText xml:space="preserve"> PAGEREF _Toc71564135 \h </w:instrText>
+              <w:instrText xml:space="preserve"> PAGEREF _Toc72060144 \h </w:instrText>
             </w:r>
             <w:r>
               <w:rPr>
@@ -472,7 +494,7 @@
               <w:lang w:eastAsia="hu-HU"/>
             </w:rPr>
           </w:pPr>
-          <w:hyperlink w:anchor="_Toc71564136" w:history="1">
+          <w:hyperlink w:anchor="_Toc72060145" w:history="1">
             <w:r>
               <w:rPr>
                 <w:rStyle w:val="Hiperhivatkozs"/>
@@ -514,7 +536,7 @@
                 <w:noProof/>
                 <w:webHidden/>
               </w:rPr>
-              <w:instrText xml:space="preserve"> PAGEREF _Toc71564136 \h </w:instrText>
+              <w:instrText xml:space="preserve"> PAGEREF _Toc72060145 \h </w:instrText>
             </w:r>
             <w:r>
               <w:rPr>
@@ -558,7 +580,7 @@
               <w:lang w:eastAsia="hu-HU"/>
             </w:rPr>
           </w:pPr>
-          <w:hyperlink w:anchor="_Toc71564137" w:history="1">
+          <w:hyperlink w:anchor="_Toc72060146" w:history="1">
             <w:r>
               <w:rPr>
                 <w:rStyle w:val="Hiperhivatkozs"/>
@@ -600,7 +622,7 @@
                 <w:noProof/>
                 <w:webHidden/>
               </w:rPr>
-              <w:instrText xml:space="preserve"> PAGEREF _Toc71564137 \h </w:instrText>
+              <w:instrText xml:space="preserve"> PAGEREF _Toc72060146 \h </w:instrText>
             </w:r>
             <w:r>
               <w:rPr>
@@ -644,7 +666,7 @@
               <w:lang w:eastAsia="hu-HU"/>
             </w:rPr>
           </w:pPr>
-          <w:hyperlink w:anchor="_Toc71564138" w:history="1">
+          <w:hyperlink w:anchor="_Toc72060147" w:history="1">
             <w:r>
               <w:rPr>
                 <w:rStyle w:val="Hiperhivatkozs"/>
@@ -690,7 +712,7 @@
                 <w:noProof/>
                 <w:webHidden/>
               </w:rPr>
-              <w:instrText xml:space="preserve"> PAGEREF _Toc71564138 \h </w:instrText>
+              <w:instrText xml:space="preserve"> PAGEREF _Toc72060147 \h </w:instrText>
             </w:r>
             <w:r>
               <w:rPr>
@@ -734,7 +756,7 @@
               <w:lang w:eastAsia="hu-HU"/>
             </w:rPr>
           </w:pPr>
-          <w:hyperlink w:anchor="_Toc71564139" w:history="1">
+          <w:hyperlink w:anchor="_Toc72060148" w:history="1">
             <w:r>
               <w:rPr>
                 <w:rStyle w:val="Hiperhivatkozs"/>
@@ -788,7 +810,7 @@
                 <w:noProof/>
                 <w:webHidden/>
               </w:rPr>
-              <w:instrText xml:space="preserve"> PAGEREF _Toc71564139 \h </w:instrText>
+              <w:instrText xml:space="preserve"> PAGEREF _Toc72060148 \h </w:instrText>
             </w:r>
             <w:r>
               <w:rPr>
@@ -832,7 +854,7 @@
               <w:lang w:eastAsia="hu-HU"/>
             </w:rPr>
           </w:pPr>
-          <w:hyperlink w:anchor="_Toc71564140" w:history="1">
+          <w:hyperlink w:anchor="_Toc72060149" w:history="1">
             <w:r>
               <w:rPr>
                 <w:rStyle w:val="Hiperhivatkozs"/>
@@ -895,7 +917,7 @@
                 <w:noProof/>
                 <w:webHidden/>
               </w:rPr>
-              <w:instrText xml:space="preserve"> PAGEREF _Toc71564140 \h </w:instrText>
+              <w:instrText xml:space="preserve"> PAGEREF _Toc72060149 \h </w:instrText>
             </w:r>
             <w:r>
               <w:rPr>
@@ -935,7 +957,7 @@
               <w:lang w:eastAsia="hu-HU"/>
             </w:rPr>
           </w:pPr>
-          <w:hyperlink w:anchor="_Toc71564141" w:history="1">
+          <w:hyperlink w:anchor="_Toc72060150" w:history="1">
             <w:r>
               <w:rPr>
                 <w:rStyle w:val="Hiperhivatkozs"/>
@@ -962,7 +984,7 @@
                 <w:noProof/>
                 <w:webHidden/>
               </w:rPr>
-              <w:instrText xml:space="preserve"> PAGEREF _Toc71564141 \h </w:instrText>
+              <w:instrText xml:space="preserve"> PAGEREF _Toc72060150 \h </w:instrText>
             </w:r>
             <w:r>
               <w:rPr>
@@ -1006,7 +1028,7 @@
               <w:lang w:eastAsia="hu-HU"/>
             </w:rPr>
           </w:pPr>
-          <w:hyperlink w:anchor="_Toc71564142" w:history="1">
+          <w:hyperlink w:anchor="_Toc72060151" w:history="1">
             <w:r>
               <w:rPr>
                 <w:rStyle w:val="Hiperhivatkozs"/>
@@ -1048,7 +1070,7 @@
                 <w:noProof/>
                 <w:webHidden/>
               </w:rPr>
-              <w:instrText xml:space="preserve"> PAGEREF _Toc71564142 \h </w:instrText>
+              <w:instrText xml:space="preserve"> PAGEREF _Toc72060151 \h </w:instrText>
             </w:r>
             <w:r>
               <w:rPr>
@@ -1092,7 +1114,7 @@
               <w:lang w:eastAsia="hu-HU"/>
             </w:rPr>
           </w:pPr>
-          <w:hyperlink w:anchor="_Toc71564143" w:history="1">
+          <w:hyperlink w:anchor="_Toc72060152" w:history="1">
             <w:r>
               <w:rPr>
                 <w:rStyle w:val="Hiperhivatkozs"/>
@@ -1138,7 +1160,7 @@
                 <w:noProof/>
                 <w:webHidden/>
               </w:rPr>
-              <w:instrText xml:space="preserve"> PAGEREF _Toc71564143 \h </w:instrText>
+              <w:instrText xml:space="preserve"> PAGEREF _Toc72060152 \h </w:instrText>
             </w:r>
             <w:r>
               <w:rPr>
@@ -1182,7 +1204,7 @@
               <w:lang w:eastAsia="hu-HU"/>
             </w:rPr>
           </w:pPr>
-          <w:hyperlink w:anchor="_Toc71564144" w:history="1">
+          <w:hyperlink w:anchor="_Toc72060153" w:history="1">
             <w:r>
               <w:rPr>
                 <w:rStyle w:val="Hiperhivatkozs"/>
@@ -1228,7 +1250,7 @@
                 <w:noProof/>
                 <w:webHidden/>
               </w:rPr>
-              <w:instrText xml:space="preserve"> PAGEREF _Toc71564144 \h </w:instrText>
+              <w:instrText xml:space="preserve"> PAGEREF _Toc72060153 \h </w:instrText>
             </w:r>
             <w:r>
               <w:rPr>
@@ -1272,7 +1294,7 @@
               <w:lang w:eastAsia="hu-HU"/>
             </w:rPr>
           </w:pPr>
-          <w:hyperlink w:anchor="_Toc71564145" w:history="1">
+          <w:hyperlink w:anchor="_Toc72060154" w:history="1">
             <w:r>
               <w:rPr>
                 <w:rStyle w:val="Hiperhivatkozs"/>
@@ -1318,7 +1340,7 @@
                 <w:noProof/>
                 <w:webHidden/>
               </w:rPr>
-              <w:instrText xml:space="preserve"> PAGEREF _Toc71564145 \h </w:instrText>
+              <w:instrText xml:space="preserve"> PAGEREF _Toc72060154 \h </w:instrText>
             </w:r>
             <w:r>
               <w:rPr>
@@ -1362,7 +1384,7 @@
               <w:lang w:eastAsia="hu-HU"/>
             </w:rPr>
           </w:pPr>
-          <w:hyperlink w:anchor="_Toc71564146" w:history="1">
+          <w:hyperlink w:anchor="_Toc72060155" w:history="1">
             <w:r>
               <w:rPr>
                 <w:rStyle w:val="Hiperhivatkozs"/>
@@ -1408,7 +1430,7 @@
                 <w:noProof/>
                 <w:webHidden/>
               </w:rPr>
-              <w:instrText xml:space="preserve"> PAGEREF _Toc71564146 \h </w:instrText>
+              <w:instrText xml:space="preserve"> PAGEREF _Toc72060155 \h </w:instrText>
             </w:r>
             <w:r>
               <w:rPr>
@@ -1452,7 +1474,7 @@
               <w:lang w:eastAsia="hu-HU"/>
             </w:rPr>
           </w:pPr>
-          <w:hyperlink w:anchor="_Toc71564147" w:history="1">
+          <w:hyperlink w:anchor="_Toc72060156" w:history="1">
             <w:r>
               <w:rPr>
                 <w:rStyle w:val="Hiperhivatkozs"/>
@@ -1498,7 +1520,7 @@
                 <w:noProof/>
                 <w:webHidden/>
               </w:rPr>
-              <w:instrText xml:space="preserve"> PAGEREF _Toc71564147 \h </w:instrText>
+              <w:instrText xml:space="preserve"> PAGEREF _Toc72060156 \h </w:instrText>
             </w:r>
             <w:r>
               <w:rPr>
@@ -1542,7 +1564,7 @@
               <w:lang w:eastAsia="hu-HU"/>
             </w:rPr>
           </w:pPr>
-          <w:hyperlink w:anchor="_Toc71564148" w:history="1">
+          <w:hyperlink w:anchor="_Toc72060157" w:history="1">
             <w:r>
               <w:rPr>
                 <w:rStyle w:val="Hiperhivatkozs"/>
@@ -1588,7 +1610,7 @@
                 <w:noProof/>
                 <w:webHidden/>
               </w:rPr>
-              <w:instrText xml:space="preserve"> PAGEREF _Toc71564148 \h </w:instrText>
+              <w:instrText xml:space="preserve"> PAGEREF _Toc72060157 \h </w:instrText>
             </w:r>
             <w:r>
               <w:rPr>
@@ -1632,7 +1654,7 @@
               <w:lang w:eastAsia="hu-HU"/>
             </w:rPr>
           </w:pPr>
-          <w:hyperlink w:anchor="_Toc71564149" w:history="1">
+          <w:hyperlink w:anchor="_Toc72060158" w:history="1">
             <w:r>
               <w:rPr>
                 <w:rStyle w:val="Hiperhivatkozs"/>
@@ -1675,7 +1697,7 @@
                 <w:noProof/>
                 <w:webHidden/>
               </w:rPr>
-              <w:instrText xml:space="preserve"> PAGEREF _Toc71564149 \h </w:instrText>
+              <w:instrText xml:space="preserve"> PAGEREF _Toc72060158 \h </w:instrText>
             </w:r>
             <w:r>
               <w:rPr>
@@ -1719,7 +1741,7 @@
               <w:lang w:eastAsia="hu-HU"/>
             </w:rPr>
           </w:pPr>
-          <w:hyperlink w:anchor="_Toc71564150" w:history="1">
+          <w:hyperlink w:anchor="_Toc72060159" w:history="1">
             <w:r>
               <w:rPr>
                 <w:rStyle w:val="Hiperhivatkozs"/>
@@ -1765,7 +1787,7 @@
                 <w:noProof/>
                 <w:webHidden/>
               </w:rPr>
-              <w:instrText xml:space="preserve"> PAGEREF _Toc71564150 \h </w:instrText>
+              <w:instrText xml:space="preserve"> PAGEREF _Toc72060159 \h </w:instrText>
             </w:r>
             <w:r>
               <w:rPr>
@@ -1809,7 +1831,7 @@
               <w:lang w:eastAsia="hu-HU"/>
             </w:rPr>
           </w:pPr>
-          <w:hyperlink w:anchor="_Toc71564151" w:history="1">
+          <w:hyperlink w:anchor="_Toc72060160" w:history="1">
             <w:r>
               <w:rPr>
                 <w:rStyle w:val="Hiperhivatkozs"/>
@@ -1855,7 +1877,7 @@
                 <w:noProof/>
                 <w:webHidden/>
               </w:rPr>
-              <w:instrText xml:space="preserve"> PAGEREF _Toc71564151 \h </w:instrText>
+              <w:instrText xml:space="preserve"> PAGEREF _Toc72060160 \h </w:instrText>
             </w:r>
             <w:r>
               <w:rPr>
@@ -1899,7 +1921,7 @@
               <w:lang w:eastAsia="hu-HU"/>
             </w:rPr>
           </w:pPr>
-          <w:hyperlink w:anchor="_Toc71564152" w:history="1">
+          <w:hyperlink w:anchor="_Toc72060161" w:history="1">
             <w:r>
               <w:rPr>
                 <w:rStyle w:val="Hiperhivatkozs"/>
@@ -1945,7 +1967,7 @@
                 <w:noProof/>
                 <w:webHidden/>
               </w:rPr>
-              <w:instrText xml:space="preserve"> PAGEREF _Toc71564152 \h </w:instrText>
+              <w:instrText xml:space="preserve"> PAGEREF _Toc72060161 \h </w:instrText>
             </w:r>
             <w:r>
               <w:rPr>
@@ -1989,7 +2011,7 @@
               <w:lang w:eastAsia="hu-HU"/>
             </w:rPr>
           </w:pPr>
-          <w:hyperlink w:anchor="_Toc71564153" w:history="1">
+          <w:hyperlink w:anchor="_Toc72060162" w:history="1">
             <w:r>
               <w:rPr>
                 <w:rStyle w:val="Hiperhivatkozs"/>
@@ -2035,7 +2057,7 @@
                 <w:noProof/>
                 <w:webHidden/>
               </w:rPr>
-              <w:instrText xml:space="preserve"> PAGEREF _Toc71564153 \h </w:instrText>
+              <w:instrText xml:space="preserve"> PAGEREF _Toc72060162 \h </w:instrText>
             </w:r>
             <w:r>
               <w:rPr>
@@ -2079,7 +2101,7 @@
               <w:lang w:eastAsia="hu-HU"/>
             </w:rPr>
           </w:pPr>
-          <w:hyperlink w:anchor="_Toc71564154" w:history="1">
+          <w:hyperlink w:anchor="_Toc72060163" w:history="1">
             <w:r>
               <w:rPr>
                 <w:rStyle w:val="Hiperhivatkozs"/>
@@ -2122,7 +2144,7 @@
                 <w:noProof/>
                 <w:webHidden/>
               </w:rPr>
-              <w:instrText xml:space="preserve"> PAGEREF _Toc71564154 \h </w:instrText>
+              <w:instrText xml:space="preserve"> PAGEREF _Toc72060163 \h </w:instrText>
             </w:r>
             <w:r>
               <w:rPr>
@@ -2143,140 +2165,6 @@
                 <w:webHidden/>
               </w:rPr>
               <w:t>6</w:t>
-            </w:r>
-            <w:r>
-              <w:rPr>
-                <w:noProof/>
-                <w:webHidden/>
-              </w:rPr>
-              <w:fldChar w:fldCharType="end"/>
-            </w:r>
-          </w:hyperlink>
-        </w:p>
-        <w:p>
-          <w:pPr>
-            <w:pStyle w:val="TJ1"/>
-            <w:rPr>
-              <w:rFonts w:eastAsiaTheme="minorEastAsia"/>
-              <w:noProof/>
-              <w:lang w:eastAsia="hu-HU"/>
-            </w:rPr>
-          </w:pPr>
-          <w:hyperlink w:anchor="_Toc71564155" w:history="1">
-            <w:r>
-              <w:rPr>
-                <w:rStyle w:val="Hiperhivatkozs"/>
-                <w:noProof/>
-              </w:rPr>
-              <w:t>Megvalósítás</w:t>
-            </w:r>
-            <w:r>
-              <w:rPr>
-                <w:noProof/>
-                <w:webHidden/>
-              </w:rPr>
-              <w:tab/>
-            </w:r>
-            <w:r>
-              <w:rPr>
-                <w:noProof/>
-                <w:webHidden/>
-              </w:rPr>
-              <w:fldChar w:fldCharType="begin"/>
-            </w:r>
-            <w:r>
-              <w:rPr>
-                <w:noProof/>
-                <w:webHidden/>
-              </w:rPr>
-              <w:instrText xml:space="preserve"> PAGEREF _Toc71564155 \h </w:instrText>
-            </w:r>
-            <w:r>
-              <w:rPr>
-                <w:noProof/>
-                <w:webHidden/>
-              </w:rPr>
-            </w:r>
-            <w:r>
-              <w:rPr>
-                <w:noProof/>
-                <w:webHidden/>
-              </w:rPr>
-              <w:fldChar w:fldCharType="separate"/>
-            </w:r>
-            <w:r>
-              <w:rPr>
-                <w:noProof/>
-                <w:webHidden/>
-              </w:rPr>
-              <w:t>8</w:t>
-            </w:r>
-            <w:r>
-              <w:rPr>
-                <w:noProof/>
-                <w:webHidden/>
-              </w:rPr>
-              <w:fldChar w:fldCharType="end"/>
-            </w:r>
-          </w:hyperlink>
-        </w:p>
-        <w:p>
-          <w:pPr>
-            <w:pStyle w:val="TJ1"/>
-            <w:rPr>
-              <w:rFonts w:eastAsiaTheme="minorEastAsia"/>
-              <w:noProof/>
-              <w:lang w:eastAsia="hu-HU"/>
-            </w:rPr>
-          </w:pPr>
-          <w:hyperlink w:anchor="_Toc71564156" w:history="1">
-            <w:r>
-              <w:rPr>
-                <w:rStyle w:val="Hiperhivatkozs"/>
-                <w:noProof/>
-              </w:rPr>
-              <w:t>Teszteredmények</w:t>
-            </w:r>
-            <w:r>
-              <w:rPr>
-                <w:noProof/>
-                <w:webHidden/>
-              </w:rPr>
-              <w:tab/>
-            </w:r>
-            <w:r>
-              <w:rPr>
-                <w:noProof/>
-                <w:webHidden/>
-              </w:rPr>
-              <w:fldChar w:fldCharType="begin"/>
-            </w:r>
-            <w:r>
-              <w:rPr>
-                <w:noProof/>
-                <w:webHidden/>
-              </w:rPr>
-              <w:instrText xml:space="preserve"> PAGEREF _Toc71564156 \h </w:instrText>
-            </w:r>
-            <w:r>
-              <w:rPr>
-                <w:noProof/>
-                <w:webHidden/>
-              </w:rPr>
-            </w:r>
-            <w:r>
-              <w:rPr>
-                <w:noProof/>
-                <w:webHidden/>
-              </w:rPr>
-              <w:fldChar w:fldCharType="separate"/>
-            </w:r>
-            <w:r>
-              <w:rPr>
-                <w:noProof/>
-                <w:webHidden/>
-              </w:rPr>
-              <w:t>9</w:t>
             </w:r>
             <w:r>
               <w:rPr>
@@ -2323,7 +2211,7 @@
       <w:pPr>
         <w:pStyle w:val="Cmsor1"/>
       </w:pPr>
-      <w:bookmarkStart w:id="0" w:name="_Toc71564135"/>
+      <w:bookmarkStart w:id="0" w:name="_Toc72060144"/>
       <w:r>
         <w:lastRenderedPageBreak/>
         <w:t>Játékszabályok</w:t>
@@ -2338,7 +2226,7 @@
           <w:numId w:val="20"/>
         </w:numPr>
       </w:pPr>
-      <w:bookmarkStart w:id="1" w:name="_Toc71564136"/>
+      <w:bookmarkStart w:id="1" w:name="_Toc72060145"/>
       <w:r>
         <w:t>A játék neve: Torpedó</w:t>
       </w:r>
@@ -2363,7 +2251,23 @@
           <w:rFonts w:ascii="Calibri" w:eastAsia="Times New Roman" w:hAnsi="Calibri" w:cs="Calibri"/>
           <w:lang w:eastAsia="hu-HU"/>
         </w:rPr>
-        <w:t>A játékot egyszerre két játékos játssza, egymás ellen online formában (két külön számítógépről). A játkosok előtt két-két NxN cellából álló (N pozitív egész), négyzetalapú tábla helyezkedik el. Az egyik tábla (a továbbiakban „saját pálya”) a játékos fenségvizét mutatja, amelyeken a saját hajóit látja.  A másik tábla (továbbiakban „ellenfél pálya”) az ellenfél játékos fenségvizét mutatja, de az ellenfél hajóit nem láthatja rajta (ld. </w:t>
+        <w:t>A játékot egyszerre két játékos játssza, egymás ellen online formában (két külön számítógépről). A játkosok előtt két-két </w:t>
+      </w:r>
+      <w:proofErr w:type="spellStart"/>
+      <w:r>
+        <w:rPr>
+          <w:rFonts w:ascii="Calibri" w:eastAsia="Times New Roman" w:hAnsi="Calibri" w:cs="Calibri"/>
+          <w:lang w:eastAsia="hu-HU"/>
+        </w:rPr>
+        <w:t>NxN</w:t>
+      </w:r>
+      <w:proofErr w:type="spellEnd"/>
+      <w:r>
+        <w:rPr>
+          <w:rFonts w:ascii="Calibri" w:eastAsia="Times New Roman" w:hAnsi="Calibri" w:cs="Calibri"/>
+          <w:lang w:eastAsia="hu-HU"/>
+        </w:rPr>
+        <w:t> cellából álló (N pozitív egész), négyzetalapú tábla helyezkedik el. Az egyik tábla (a továbbiakban „saját pálya”) a játékos fenségvizét mutatja, amelyeken a saját hajóit látja.  A másik tábla (továbbiakban „ellenfél pálya”) az ellenfél játékos fenségvizét mutatja, de az ellenfél hajóit nem láthatja rajta (ld. </w:t>
       </w:r>
       <w:r>
         <w:rPr>
@@ -2504,7 +2408,7 @@
           <w:numId w:val="20"/>
         </w:numPr>
       </w:pPr>
-      <w:bookmarkStart w:id="2" w:name="_Toc71564137"/>
+      <w:bookmarkStart w:id="2" w:name="_Toc72060146"/>
       <w:r>
         <w:t>Előkészületek</w:t>
       </w:r>
@@ -2544,7 +2448,7 @@
           <w:lang w:eastAsia="hu-HU"/>
         </w:rPr>
       </w:pPr>
-      <w:bookmarkStart w:id="3" w:name="_Toc71564138"/>
+      <w:bookmarkStart w:id="3" w:name="_Toc72060147"/>
       <w:r>
         <w:rPr>
           <w:rFonts w:eastAsia="Times New Roman"/>
@@ -2577,7 +2481,23 @@
           <w:rFonts w:ascii="Calibri" w:eastAsia="Times New Roman" w:hAnsi="Calibri" w:cs="Calibri"/>
           <w:lang w:eastAsia="hu-HU"/>
         </w:rPr>
-        <w:t>A gép kisorsolja, hogy melyik játékos kezd. A játék körökből ál, a körben soron lévő játékos megjelöl (meglő) pontosan egy üres cellát az ellenfél pályáján, ekkor a következők történhetnek: </w:t>
+        <w:t>A gép kisorsolja, hogy melyik játékos kezd. A játék körökből ál, a körben soron lévő játékos megjelöl (</w:t>
+      </w:r>
+      <w:proofErr w:type="spellStart"/>
+      <w:r>
+        <w:rPr>
+          <w:rFonts w:ascii="Calibri" w:eastAsia="Times New Roman" w:hAnsi="Calibri" w:cs="Calibri"/>
+          <w:lang w:eastAsia="hu-HU"/>
+        </w:rPr>
+        <w:t>meglő</w:t>
+      </w:r>
+      <w:proofErr w:type="spellEnd"/>
+      <w:r>
+        <w:rPr>
+          <w:rFonts w:ascii="Calibri" w:eastAsia="Times New Roman" w:hAnsi="Calibri" w:cs="Calibri"/>
+          <w:lang w:eastAsia="hu-HU"/>
+        </w:rPr>
+        <w:t>) pontosan egy üres cellát az ellenfél pályáján, ekkor a következők történhetnek: </w:t>
       </w:r>
     </w:p>
     <w:p>
@@ -2656,7 +2576,7 @@
           <w:lang w:eastAsia="hu-HU"/>
         </w:rPr>
       </w:pPr>
-      <w:bookmarkStart w:id="4" w:name="_Toc71564139"/>
+      <w:bookmarkStart w:id="4" w:name="_Toc72060148"/>
       <w:r>
         <w:rPr>
           <w:rFonts w:ascii="Calibri Light" w:eastAsia="Times New Roman" w:hAnsi="Calibri Light" w:cs="Calibri Light"/>
@@ -2713,7 +2633,7 @@
           <w:lang w:eastAsia="hu-HU"/>
         </w:rPr>
       </w:pPr>
-      <w:bookmarkStart w:id="5" w:name="_Toc71564140"/>
+      <w:bookmarkStart w:id="5" w:name="_Toc72060149"/>
       <w:r>
         <w:rPr>
           <w:rFonts w:eastAsia="Times New Roman"/>
@@ -3684,7 +3604,7 @@
       <w:pPr>
         <w:pStyle w:val="Cmsor1"/>
       </w:pPr>
-      <w:bookmarkStart w:id="6" w:name="_Toc71564141"/>
+      <w:bookmarkStart w:id="6" w:name="_Toc72060150"/>
       <w:r>
         <w:lastRenderedPageBreak/>
         <w:t>Tervezés</w:t>
@@ -3701,7 +3621,7 @@
         </w:numPr>
         <w:ind w:start="28.35pt"/>
       </w:pPr>
-      <w:bookmarkStart w:id="7" w:name="_Toc71564142"/>
+      <w:bookmarkStart w:id="7" w:name="_Toc72060151"/>
       <w:r>
         <w:t>Megvalósítandó osztályok definíciója</w:t>
       </w:r>
@@ -3719,7 +3639,8 @@
           <w:lang w:eastAsia="hu-HU"/>
         </w:rPr>
       </w:pPr>
-      <w:bookmarkStart w:id="8" w:name="_Toc71564143"/>
+      <w:bookmarkStart w:id="8" w:name="_Toc72060152"/>
+      <w:proofErr w:type="spellStart"/>
       <w:r>
         <w:rPr>
           <w:rFonts w:eastAsia="Times New Roman"/>
@@ -3728,6 +3649,7 @@
         <w:t>ShipPart</w:t>
       </w:r>
       <w:bookmarkEnd w:id="8"/>
+      <w:proofErr w:type="spellEnd"/>
     </w:p>
     <w:p>
       <w:pPr>
@@ -3810,7 +3732,8 @@
           <w:lang w:eastAsia="hu-HU"/>
         </w:rPr>
       </w:pPr>
-      <w:bookmarkStart w:id="9" w:name="_Toc71564144"/>
+      <w:bookmarkStart w:id="9" w:name="_Toc72060153"/>
+      <w:proofErr w:type="spellStart"/>
       <w:r>
         <w:rPr>
           <w:rFonts w:eastAsia="Times New Roman"/>
@@ -3819,6 +3742,7 @@
         <w:t>Ship</w:t>
       </w:r>
       <w:bookmarkEnd w:id="9"/>
+      <w:proofErr w:type="spellEnd"/>
       <w:r>
         <w:rPr>
           <w:rFonts w:eastAsia="Times New Roman"/>
@@ -3839,13 +3763,22 @@
           <w:rFonts w:eastAsia="Times New Roman" w:cstheme="minorHAnsi"/>
           <w:lang w:eastAsia="hu-HU"/>
         </w:rPr>
-        <w:t>A Ship</w:t>
-      </w:r>
+        <w:t xml:space="preserve">A </w:t>
+      </w:r>
+      <w:proofErr w:type="spellStart"/>
       <w:r>
         <w:rPr>
           <w:rFonts w:eastAsia="Times New Roman" w:cstheme="minorHAnsi"/>
           <w:lang w:eastAsia="hu-HU"/>
         </w:rPr>
+        <w:t>Ship</w:t>
+      </w:r>
+      <w:proofErr w:type="spellEnd"/>
+      <w:r>
+        <w:rPr>
+          <w:rFonts w:eastAsia="Times New Roman" w:cstheme="minorHAnsi"/>
+          <w:lang w:eastAsia="hu-HU"/>
+        </w:rPr>
         <w:t xml:space="preserve"> </w:t>
       </w:r>
       <w:r>
@@ -3853,8 +3786,17 @@
           <w:rFonts w:eastAsia="Times New Roman" w:cstheme="minorHAnsi"/>
           <w:lang w:eastAsia="hu-HU"/>
         </w:rPr>
-        <w:t>objektum ShipPart</w:t>
-      </w:r>
+        <w:t xml:space="preserve">objektum </w:t>
+      </w:r>
+      <w:proofErr w:type="spellStart"/>
+      <w:r>
+        <w:rPr>
+          <w:rFonts w:eastAsia="Times New Roman" w:cstheme="minorHAnsi"/>
+          <w:lang w:eastAsia="hu-HU"/>
+        </w:rPr>
+        <w:t>ShipPart</w:t>
+      </w:r>
+      <w:proofErr w:type="spellEnd"/>
       <w:r>
         <w:rPr>
           <w:rFonts w:eastAsia="Times New Roman" w:cstheme="minorHAnsi"/>
@@ -3895,11 +3837,41 @@
           <w:lang w:eastAsia="hu-HU"/>
         </w:rPr>
       </w:pPr>
-      <w:r>
-        <w:rPr>
-          <w:lang w:eastAsia="hu-HU"/>
-        </w:rPr>
-        <w:t>ShipPart[]: a hajóhoz tartozó ShipPart objektumokat tároló tömb</w:t>
+      <w:proofErr w:type="spellStart"/>
+      <w:proofErr w:type="gramStart"/>
+      <w:r>
+        <w:rPr>
+          <w:lang w:eastAsia="hu-HU"/>
+        </w:rPr>
+        <w:t>ShipPart</w:t>
+      </w:r>
+      <w:proofErr w:type="spellEnd"/>
+      <w:r>
+        <w:rPr>
+          <w:lang w:eastAsia="hu-HU"/>
+        </w:rPr>
+        <w:t>[</w:t>
+      </w:r>
+      <w:proofErr w:type="gramEnd"/>
+      <w:r>
+        <w:rPr>
+          <w:lang w:eastAsia="hu-HU"/>
+        </w:rPr>
+        <w:t xml:space="preserve">]: a hajóhoz tartozó </w:t>
+      </w:r>
+      <w:proofErr w:type="spellStart"/>
+      <w:r>
+        <w:rPr>
+          <w:lang w:eastAsia="hu-HU"/>
+        </w:rPr>
+        <w:t>ShipPart</w:t>
+      </w:r>
+      <w:proofErr w:type="spellEnd"/>
+      <w:r>
+        <w:rPr>
+          <w:lang w:eastAsia="hu-HU"/>
+        </w:rPr>
+        <w:t xml:space="preserve"> objektumokat tároló tömb</w:t>
       </w:r>
     </w:p>
     <w:p>
@@ -3913,11 +3885,19 @@
           <w:lang w:eastAsia="hu-HU"/>
         </w:rPr>
       </w:pPr>
-      <w:r>
-        <w:rPr>
-          <w:lang w:eastAsia="hu-HU"/>
-        </w:rPr>
-        <w:t>Point:</w:t>
+      <w:proofErr w:type="spellStart"/>
+      <w:r>
+        <w:rPr>
+          <w:lang w:eastAsia="hu-HU"/>
+        </w:rPr>
+        <w:t>Point</w:t>
+      </w:r>
+      <w:proofErr w:type="spellEnd"/>
+      <w:r>
+        <w:rPr>
+          <w:lang w:eastAsia="hu-HU"/>
+        </w:rPr>
+        <w:t>:</w:t>
       </w:r>
       <w:r>
         <w:rPr>
@@ -3929,7 +3909,23 @@
         <w:rPr>
           <w:lang w:eastAsia="hu-HU"/>
         </w:rPr>
-        <w:t>a hajó első cellájának a koordinátája (x,y)</w:t>
+        <w:t>a hajó első cellájának a koordinátája (</w:t>
+      </w:r>
+      <w:proofErr w:type="spellStart"/>
+      <w:proofErr w:type="gramStart"/>
+      <w:r>
+        <w:rPr>
+          <w:lang w:eastAsia="hu-HU"/>
+        </w:rPr>
+        <w:t>x,y</w:t>
+      </w:r>
+      <w:proofErr w:type="spellEnd"/>
+      <w:proofErr w:type="gramEnd"/>
+      <w:r>
+        <w:rPr>
+          <w:lang w:eastAsia="hu-HU"/>
+        </w:rPr>
+        <w:t>)</w:t>
       </w:r>
     </w:p>
     <w:p>
@@ -3944,7 +3940,8 @@
           <w:lang w:eastAsia="hu-HU"/>
         </w:rPr>
       </w:pPr>
-      <w:bookmarkStart w:id="10" w:name="_Toc71564145"/>
+      <w:bookmarkStart w:id="10" w:name="_Toc72060154"/>
+      <w:proofErr w:type="spellStart"/>
       <w:r>
         <w:rPr>
           <w:rFonts w:eastAsia="Times New Roman"/>
@@ -3953,6 +3950,7 @@
         <w:t>MainMenu</w:t>
       </w:r>
       <w:bookmarkEnd w:id="10"/>
+      <w:proofErr w:type="spellEnd"/>
     </w:p>
     <w:p>
       <w:pPr>
@@ -3981,7 +3979,8 @@
           <w:lang w:eastAsia="hu-HU"/>
         </w:rPr>
       </w:pPr>
-      <w:bookmarkStart w:id="11" w:name="_Toc71564146"/>
+      <w:bookmarkStart w:id="11" w:name="_Toc72060155"/>
+      <w:proofErr w:type="spellStart"/>
       <w:r>
         <w:rPr>
           <w:rFonts w:eastAsia="Times New Roman"/>
@@ -3990,6 +3989,7 @@
         <w:t>ServerSocketHandler</w:t>
       </w:r>
       <w:bookmarkEnd w:id="11"/>
+      <w:proofErr w:type="spellEnd"/>
     </w:p>
     <w:p>
       <w:pPr>
@@ -4018,7 +4018,8 @@
           <w:lang w:eastAsia="hu-HU"/>
         </w:rPr>
       </w:pPr>
-      <w:bookmarkStart w:id="12" w:name="_Toc71564147"/>
+      <w:bookmarkStart w:id="12" w:name="_Toc72060156"/>
+      <w:proofErr w:type="spellStart"/>
       <w:r>
         <w:rPr>
           <w:rFonts w:eastAsia="Times New Roman"/>
@@ -4027,6 +4028,7 @@
         <w:t>ClientSocketHandler</w:t>
       </w:r>
       <w:bookmarkEnd w:id="12"/>
+      <w:proofErr w:type="spellEnd"/>
     </w:p>
     <w:p>
       <w:pPr>
@@ -4055,7 +4057,8 @@
           <w:lang w:eastAsia="hu-HU"/>
         </w:rPr>
       </w:pPr>
-      <w:bookmarkStart w:id="13" w:name="_Toc71564148"/>
+      <w:bookmarkStart w:id="13" w:name="_Toc72060157"/>
+      <w:proofErr w:type="spellStart"/>
       <w:r>
         <w:rPr>
           <w:rFonts w:eastAsia="Times New Roman"/>
@@ -4064,6 +4067,7 @@
         <w:t>Grid</w:t>
       </w:r>
       <w:bookmarkEnd w:id="13"/>
+      <w:proofErr w:type="spellEnd"/>
     </w:p>
     <w:p>
       <w:pPr>
@@ -4077,13 +4081,63 @@
           <w:rFonts w:eastAsia="Times New Roman" w:cstheme="minorHAnsi"/>
           <w:lang w:eastAsia="hu-HU"/>
         </w:rPr>
-        <w:t>A játék pályáját kezelő osztály, két objektum kerül létrehozásra a játék során, 1-1 mindkét játékos számára.A hozzá tartozó pálya grafika egy előre létrehozott kép. Az egyes cellákhoz tartozó inputot a MouseListener osztályból való származtatás segítségével definiáljuk, a grafikus felületet és a pálya elrendezéséta JPanel felhasználásával kezeljük.</w:t>
-      </w:r>
+        <w:t xml:space="preserve">A játék pályáját kezelő osztály, két objektum kerül létrehozásra a játék során, 1-1 mindkét játékos </w:t>
+      </w:r>
+      <w:proofErr w:type="spellStart"/>
+      <w:proofErr w:type="gramStart"/>
       <w:r>
         <w:rPr>
           <w:rFonts w:eastAsia="Times New Roman" w:cstheme="minorHAnsi"/>
           <w:lang w:eastAsia="hu-HU"/>
         </w:rPr>
+        <w:t>számára.A</w:t>
+      </w:r>
+      <w:proofErr w:type="spellEnd"/>
+      <w:proofErr w:type="gramEnd"/>
+      <w:r>
+        <w:rPr>
+          <w:rFonts w:eastAsia="Times New Roman" w:cstheme="minorHAnsi"/>
+          <w:lang w:eastAsia="hu-HU"/>
+        </w:rPr>
+        <w:t xml:space="preserve"> hozzá tartozó pálya grafika egy előre létrehozott kép. Az egyes cellákhoz tartozó inputot a </w:t>
+      </w:r>
+      <w:proofErr w:type="spellStart"/>
+      <w:r>
+        <w:rPr>
+          <w:rFonts w:eastAsia="Times New Roman" w:cstheme="minorHAnsi"/>
+          <w:lang w:eastAsia="hu-HU"/>
+        </w:rPr>
+        <w:t>MouseListener</w:t>
+      </w:r>
+      <w:proofErr w:type="spellEnd"/>
+      <w:r>
+        <w:rPr>
+          <w:rFonts w:eastAsia="Times New Roman" w:cstheme="minorHAnsi"/>
+          <w:lang w:eastAsia="hu-HU"/>
+        </w:rPr>
+        <w:t xml:space="preserve"> osztályból való származtatás segítségével definiáljuk, a grafikus felületet és a pálya elrendezéséta </w:t>
+      </w:r>
+      <w:proofErr w:type="spellStart"/>
+      <w:r>
+        <w:rPr>
+          <w:rFonts w:eastAsia="Times New Roman" w:cstheme="minorHAnsi"/>
+          <w:lang w:eastAsia="hu-HU"/>
+        </w:rPr>
+        <w:t>JPanel</w:t>
+      </w:r>
+      <w:proofErr w:type="spellEnd"/>
+      <w:r>
+        <w:rPr>
+          <w:rFonts w:eastAsia="Times New Roman" w:cstheme="minorHAnsi"/>
+          <w:lang w:eastAsia="hu-HU"/>
+        </w:rPr>
+        <w:t xml:space="preserve"> felhasználásával kezeljük.</w:t>
+      </w:r>
+      <w:r>
+        <w:rPr>
+          <w:rFonts w:eastAsia="Times New Roman" w:cstheme="minorHAnsi"/>
+          <w:lang w:eastAsia="hu-HU"/>
+        </w:rPr>
         <w:t xml:space="preserve"> </w:t>
       </w:r>
       <w:r>
@@ -4091,7 +4145,39 @@
           <w:rFonts w:eastAsia="Times New Roman" w:cstheme="minorHAnsi"/>
           <w:lang w:eastAsia="hu-HU"/>
         </w:rPr>
-        <w:t>Az osztályhoz tartoznak rögzített koordináták, képbuffer, illetve a Ship-eket tartalmazó tömb és egy Boolean típus, hogy éppen melyik játékos van soron.</w:t>
+        <w:t xml:space="preserve">Az osztályhoz tartoznak rögzített koordináták, </w:t>
+      </w:r>
+      <w:proofErr w:type="spellStart"/>
+      <w:r>
+        <w:rPr>
+          <w:rFonts w:eastAsia="Times New Roman" w:cstheme="minorHAnsi"/>
+          <w:lang w:eastAsia="hu-HU"/>
+        </w:rPr>
+        <w:t>képbuffer</w:t>
+      </w:r>
+      <w:proofErr w:type="spellEnd"/>
+      <w:r>
+        <w:rPr>
+          <w:rFonts w:eastAsia="Times New Roman" w:cstheme="minorHAnsi"/>
+          <w:lang w:eastAsia="hu-HU"/>
+        </w:rPr>
+        <w:t xml:space="preserve">, illetve a </w:t>
+      </w:r>
+      <w:proofErr w:type="spellStart"/>
+      <w:r>
+        <w:rPr>
+          <w:rFonts w:eastAsia="Times New Roman" w:cstheme="minorHAnsi"/>
+          <w:lang w:eastAsia="hu-HU"/>
+        </w:rPr>
+        <w:t>Ship-eket</w:t>
+      </w:r>
+      <w:proofErr w:type="spellEnd"/>
+      <w:r>
+        <w:rPr>
+          <w:rFonts w:eastAsia="Times New Roman" w:cstheme="minorHAnsi"/>
+          <w:lang w:eastAsia="hu-HU"/>
+        </w:rPr>
+        <w:t xml:space="preserve"> tartalmazó tömb és egy Boolean típus, hogy éppen melyik játékos van soron.</w:t>
       </w:r>
     </w:p>
     <w:p>
@@ -4105,7 +4191,8 @@
           <w:rFonts w:asciiTheme="minorHAnsi" w:hAnsiTheme="minorHAnsi" w:cstheme="minorHAnsi"/>
         </w:rPr>
       </w:pPr>
-      <w:bookmarkStart w:id="14" w:name="_Toc71564149"/>
+      <w:bookmarkStart w:id="14" w:name="_Toc72060158"/>
+      <w:proofErr w:type="spellStart"/>
       <w:r>
         <w:rPr>
           <w:rStyle w:val="Cmsor3Char"/>
@@ -4114,6 +4201,7 @@
         <w:t>MyGrid</w:t>
       </w:r>
       <w:bookmarkEnd w:id="14"/>
+      <w:proofErr w:type="spellEnd"/>
       <w:r>
         <w:t xml:space="preserve"> </w:t>
       </w:r>
@@ -4153,6 +4241,7 @@
         </w:rPr>
         <w:t xml:space="preserve"> </w:t>
       </w:r>
+      <w:proofErr w:type="spellStart"/>
       <w:r>
         <w:rPr>
           <w:rFonts w:cstheme="minorHAnsi"/>
@@ -4160,6 +4249,7 @@
         </w:rPr>
         <w:t>Grid</w:t>
       </w:r>
+      <w:proofErr w:type="spellEnd"/>
       <w:r>
         <w:rPr>
           <w:rFonts w:cstheme="minorHAnsi"/>
@@ -4187,7 +4277,8 @@
           <w:lang w:eastAsia="hu-HU"/>
         </w:rPr>
       </w:pPr>
-      <w:bookmarkStart w:id="15" w:name="_Toc71564150"/>
+      <w:bookmarkStart w:id="15" w:name="_Toc72060159"/>
+      <w:proofErr w:type="spellStart"/>
       <w:r>
         <w:rPr>
           <w:rFonts w:eastAsia="Times New Roman"/>
@@ -4196,6 +4287,7 @@
         <w:t>GridCreator</w:t>
       </w:r>
       <w:bookmarkEnd w:id="15"/>
+      <w:proofErr w:type="spellEnd"/>
     </w:p>
     <w:p>
       <w:pPr>
@@ -4210,7 +4302,39 @@
           <w:rFonts w:eastAsia="Times New Roman" w:cstheme="minorHAnsi"/>
           <w:lang w:eastAsia="hu-HU"/>
         </w:rPr>
-        <w:t>A játék kezdetén kerül létrehozásra, amikor a játékos elhelyezi a pályán az egyes hajóit. Az elhelyezendő hajók a pálya szélén helyezkednek el, ahonnan a csatamezőre helyezhetőek (drag&amp;drop). A pálya megjelenítése hasonló a Grid osztályéhoz, az inputok kiegészítésre kerülnek: a hajók forgatása jobb egérgombra történik, a hajók mozgatása pedig bal egérgomb nyomva</w:t>
+        <w:t>A játék kezdetén kerül létrehozásra, amikor a játékos elhelyezi a pályán az egyes hajóit. Az elhelyezendő hajók a pálya szélén helyezkednek el, ahonnan a csatamezőre helyezhetőek (</w:t>
+      </w:r>
+      <w:proofErr w:type="spellStart"/>
+      <w:r>
+        <w:rPr>
+          <w:rFonts w:eastAsia="Times New Roman" w:cstheme="minorHAnsi"/>
+          <w:lang w:eastAsia="hu-HU"/>
+        </w:rPr>
+        <w:t>drag&amp;drop</w:t>
+      </w:r>
+      <w:proofErr w:type="spellEnd"/>
+      <w:r>
+        <w:rPr>
+          <w:rFonts w:eastAsia="Times New Roman" w:cstheme="minorHAnsi"/>
+          <w:lang w:eastAsia="hu-HU"/>
+        </w:rPr>
+        <w:t xml:space="preserve">). A pálya megjelenítése hasonló a </w:t>
+      </w:r>
+      <w:proofErr w:type="spellStart"/>
+      <w:r>
+        <w:rPr>
+          <w:rFonts w:eastAsia="Times New Roman" w:cstheme="minorHAnsi"/>
+          <w:lang w:eastAsia="hu-HU"/>
+        </w:rPr>
+        <w:t>Grid</w:t>
+      </w:r>
+      <w:proofErr w:type="spellEnd"/>
+      <w:r>
+        <w:rPr>
+          <w:rFonts w:eastAsia="Times New Roman" w:cstheme="minorHAnsi"/>
+          <w:lang w:eastAsia="hu-HU"/>
+        </w:rPr>
+        <w:t xml:space="preserve"> osztályéhoz, az inputok kiegészítésre kerülnek: a hajók forgatása jobb egérgombra történik, a hajók mozgatása pedig bal egérgomb nyomva</w:t>
       </w:r>
       <w:r>
         <w:rPr>
@@ -4239,7 +4363,7 @@
           <w:lang w:eastAsia="hu-HU"/>
         </w:rPr>
       </w:pPr>
-      <w:bookmarkStart w:id="16" w:name="_Toc71564151"/>
+      <w:bookmarkStart w:id="16" w:name="_Toc72060160"/>
       <w:r>
         <w:rPr>
           <w:rFonts w:eastAsia="Times New Roman"/>
@@ -4262,7 +4386,23 @@
           <w:rFonts w:eastAsia="Times New Roman" w:cstheme="minorHAnsi"/>
           <w:lang w:eastAsia="hu-HU"/>
         </w:rPr>
-        <w:t>A program törzsét képező osztály, melyben a korábban definiált osztályok létrehozása és a hozzájuk tartozó függvények meghívásra kerül sor. Az inicializáló lépéseket követően egy ciklusba kerülünk, ahonnan a játékvégét teljesítő feltétel (gameOver)</w:t>
+        <w:t>A program törzsét képező osztály, melyben a korábban definiált osztályok létrehozása és a hozzájuk tartozó függvények meghívásra kerül sor. Az inicializáló lépéseket követően egy ciklusba kerülünk, ahonnan a játékvégét teljesítő feltétel (</w:t>
+      </w:r>
+      <w:proofErr w:type="spellStart"/>
+      <w:r>
+        <w:rPr>
+          <w:rFonts w:eastAsia="Times New Roman" w:cstheme="minorHAnsi"/>
+          <w:lang w:eastAsia="hu-HU"/>
+        </w:rPr>
+        <w:t>gameOver</w:t>
+      </w:r>
+      <w:proofErr w:type="spellEnd"/>
+      <w:r>
+        <w:rPr>
+          <w:rFonts w:eastAsia="Times New Roman" w:cstheme="minorHAnsi"/>
+          <w:lang w:eastAsia="hu-HU"/>
+        </w:rPr>
+        <w:t>)</w:t>
       </w:r>
       <w:r>
         <w:rPr>
@@ -4291,7 +4431,7 @@
           <w:lang w:eastAsia="hu-HU"/>
         </w:rPr>
       </w:pPr>
-      <w:bookmarkStart w:id="17" w:name="_Toc71564152"/>
+      <w:bookmarkStart w:id="17" w:name="_Toc72060161"/>
       <w:r>
         <w:rPr>
           <w:rFonts w:eastAsia="Times New Roman"/>
@@ -4328,12 +4468,92 @@
           <w:lang w:eastAsia="hu-HU"/>
         </w:rPr>
       </w:pPr>
-      <w:r>
-        <w:rPr>
-          <w:lang w:eastAsia="hu-HU"/>
-        </w:rPr>
-        <w:t>java.swing:JFrame, JPanel, JLabel, ImageIcon, JButton, JTextField</w:t>
-      </w:r>
+      <w:proofErr w:type="spellStart"/>
+      <w:proofErr w:type="gramStart"/>
+      <w:r>
+        <w:rPr>
+          <w:lang w:eastAsia="hu-HU"/>
+        </w:rPr>
+        <w:t>java.swing</w:t>
+      </w:r>
+      <w:proofErr w:type="gramEnd"/>
+      <w:r>
+        <w:rPr>
+          <w:lang w:eastAsia="hu-HU"/>
+        </w:rPr>
+        <w:t>:JFrame</w:t>
+      </w:r>
+      <w:proofErr w:type="spellEnd"/>
+      <w:r>
+        <w:rPr>
+          <w:lang w:eastAsia="hu-HU"/>
+        </w:rPr>
+        <w:t xml:space="preserve">, </w:t>
+      </w:r>
+      <w:proofErr w:type="spellStart"/>
+      <w:r>
+        <w:rPr>
+          <w:lang w:eastAsia="hu-HU"/>
+        </w:rPr>
+        <w:t>JPanel</w:t>
+      </w:r>
+      <w:proofErr w:type="spellEnd"/>
+      <w:r>
+        <w:rPr>
+          <w:lang w:eastAsia="hu-HU"/>
+        </w:rPr>
+        <w:t xml:space="preserve">, </w:t>
+      </w:r>
+      <w:proofErr w:type="spellStart"/>
+      <w:r>
+        <w:rPr>
+          <w:lang w:eastAsia="hu-HU"/>
+        </w:rPr>
+        <w:t>JLabel</w:t>
+      </w:r>
+      <w:proofErr w:type="spellEnd"/>
+      <w:r>
+        <w:rPr>
+          <w:lang w:eastAsia="hu-HU"/>
+        </w:rPr>
+        <w:t xml:space="preserve">, </w:t>
+      </w:r>
+      <w:proofErr w:type="spellStart"/>
+      <w:r>
+        <w:rPr>
+          <w:lang w:eastAsia="hu-HU"/>
+        </w:rPr>
+        <w:t>ImageIcon</w:t>
+      </w:r>
+      <w:proofErr w:type="spellEnd"/>
+      <w:r>
+        <w:rPr>
+          <w:lang w:eastAsia="hu-HU"/>
+        </w:rPr>
+        <w:t xml:space="preserve">, </w:t>
+      </w:r>
+      <w:proofErr w:type="spellStart"/>
+      <w:r>
+        <w:rPr>
+          <w:lang w:eastAsia="hu-HU"/>
+        </w:rPr>
+        <w:t>JButton</w:t>
+      </w:r>
+      <w:proofErr w:type="spellEnd"/>
+      <w:r>
+        <w:rPr>
+          <w:lang w:eastAsia="hu-HU"/>
+        </w:rPr>
+        <w:t xml:space="preserve">, </w:t>
+      </w:r>
+      <w:proofErr w:type="spellStart"/>
+      <w:r>
+        <w:rPr>
+          <w:lang w:eastAsia="hu-HU"/>
+        </w:rPr>
+        <w:t>JTextField</w:t>
+      </w:r>
+      <w:proofErr w:type="spellEnd"/>
     </w:p>
     <w:p>
       <w:pPr>
@@ -4346,12 +4566,56 @@
           <w:lang w:eastAsia="hu-HU"/>
         </w:rPr>
       </w:pPr>
-      <w:r>
-        <w:rPr>
-          <w:lang w:eastAsia="hu-HU"/>
-        </w:rPr>
-        <w:t>java.avt: BufferedImage, MouseListener, Image, Point</w:t>
-      </w:r>
+      <w:proofErr w:type="spellStart"/>
+      <w:r>
+        <w:rPr>
+          <w:lang w:eastAsia="hu-HU"/>
+        </w:rPr>
+        <w:t>java.avt</w:t>
+      </w:r>
+      <w:proofErr w:type="spellEnd"/>
+      <w:r>
+        <w:rPr>
+          <w:lang w:eastAsia="hu-HU"/>
+        </w:rPr>
+        <w:t xml:space="preserve">: </w:t>
+      </w:r>
+      <w:proofErr w:type="spellStart"/>
+      <w:r>
+        <w:rPr>
+          <w:lang w:eastAsia="hu-HU"/>
+        </w:rPr>
+        <w:t>BufferedImage</w:t>
+      </w:r>
+      <w:proofErr w:type="spellEnd"/>
+      <w:r>
+        <w:rPr>
+          <w:lang w:eastAsia="hu-HU"/>
+        </w:rPr>
+        <w:t xml:space="preserve">, </w:t>
+      </w:r>
+      <w:proofErr w:type="spellStart"/>
+      <w:r>
+        <w:rPr>
+          <w:lang w:eastAsia="hu-HU"/>
+        </w:rPr>
+        <w:t>MouseListener</w:t>
+      </w:r>
+      <w:proofErr w:type="spellEnd"/>
+      <w:r>
+        <w:rPr>
+          <w:lang w:eastAsia="hu-HU"/>
+        </w:rPr>
+        <w:t xml:space="preserve">, Image, </w:t>
+      </w:r>
+      <w:proofErr w:type="spellStart"/>
+      <w:r>
+        <w:rPr>
+          <w:lang w:eastAsia="hu-HU"/>
+        </w:rPr>
+        <w:t>Point</w:t>
+      </w:r>
+      <w:proofErr w:type="spellEnd"/>
     </w:p>
     <w:p>
       <w:pPr>
@@ -4400,12 +4664,16 @@
           <w:lang w:eastAsia="hu-HU"/>
         </w:rPr>
       </w:pPr>
+      <w:proofErr w:type="spellStart"/>
+      <w:proofErr w:type="gramStart"/>
       <w:r>
         <w:rPr>
           <w:lang w:eastAsia="hu-HU"/>
         </w:rPr>
         <w:t>java.lang</w:t>
       </w:r>
+      <w:proofErr w:type="spellEnd"/>
+      <w:proofErr w:type="gramEnd"/>
     </w:p>
     <w:p>
       <w:pPr>
@@ -4420,7 +4688,7 @@
           <w:lang w:eastAsia="hu-HU"/>
         </w:rPr>
       </w:pPr>
-      <w:bookmarkStart w:id="18" w:name="_Toc71564153"/>
+      <w:bookmarkStart w:id="18" w:name="_Toc72060162"/>
       <w:r>
         <w:rPr>
           <w:rFonts w:eastAsia="Times New Roman"/>
@@ -4443,13 +4711,29 @@
           <w:rFonts w:eastAsia="Times New Roman" w:cstheme="minorHAnsi"/>
           <w:lang w:eastAsia="hu-HU"/>
         </w:rPr>
-        <w:t>A játék indítása utána a főképernyőn ki kell választani, hogy az adott játékos Szerver vagy Kliens egy egyszerű gombra kattintva. Kliens esetén egy szövegdobozban meg kell adni a Szerver IP címét és port számát. Ezek után a Start Game gombra kattintva megjelenik a hajók elhelyezésére szolgáló felület. Az hajókat a pályán belülre kell elhelyezni (drag&amp;drop), orientációjuk váltására a jobb egérgombbal van lehetőség.</w:t>
-      </w:r>
+        <w:t>A játék indítása utána a főképernyőn ki kell választani, hogy az adott játékos Szerver vagy Kliens egy egyszerű gombra kattintva. Kliens esetén egy szövegdobozban meg kell adni a Szerver IP címét és port számát. Ezek után a Start Game gombra kattintva megjelenik a hajók elhelyezésére szolgáló felület. Az hajókat a pályán belülre kell elhelyezni (</w:t>
+      </w:r>
+      <w:proofErr w:type="spellStart"/>
       <w:r>
         <w:rPr>
           <w:rFonts w:eastAsia="Times New Roman" w:cstheme="minorHAnsi"/>
           <w:lang w:eastAsia="hu-HU"/>
         </w:rPr>
+        <w:t>drag&amp;drop</w:t>
+      </w:r>
+      <w:proofErr w:type="spellEnd"/>
+      <w:r>
+        <w:rPr>
+          <w:rFonts w:eastAsia="Times New Roman" w:cstheme="minorHAnsi"/>
+          <w:lang w:eastAsia="hu-HU"/>
+        </w:rPr>
+        <w:t>), orientációjuk váltására a jobb egérgombbal van lehetőség.</w:t>
+      </w:r>
+      <w:r>
+        <w:rPr>
+          <w:rFonts w:eastAsia="Times New Roman" w:cstheme="minorHAnsi"/>
+          <w:lang w:eastAsia="hu-HU"/>
+        </w:rPr>
         <w:t xml:space="preserve"> </w:t>
       </w:r>
       <w:r>
@@ -4457,7 +4741,23 @@
           <w:rFonts w:eastAsia="Times New Roman" w:cstheme="minorHAnsi"/>
           <w:lang w:eastAsia="hu-HU"/>
         </w:rPr>
-        <w:t>A Finish gombra kattintva, amennyiben mindkét játékos befejezte a hajók lerakását megkezdődik a játék.</w:t>
+        <w:t xml:space="preserve">A </w:t>
+      </w:r>
+      <w:proofErr w:type="spellStart"/>
+      <w:r>
+        <w:rPr>
+          <w:rFonts w:eastAsia="Times New Roman" w:cstheme="minorHAnsi"/>
+          <w:lang w:eastAsia="hu-HU"/>
+        </w:rPr>
+        <w:t>Finish</w:t>
+      </w:r>
+      <w:proofErr w:type="spellEnd"/>
+      <w:r>
+        <w:rPr>
+          <w:rFonts w:eastAsia="Times New Roman" w:cstheme="minorHAnsi"/>
+          <w:lang w:eastAsia="hu-HU"/>
+        </w:rPr>
+        <w:t xml:space="preserve"> gombra kattintva, amennyiben mindkét játékos befejezte a hajók lerakását megkezdődik a játék.</w:t>
       </w:r>
     </w:p>
     <w:p>
@@ -4473,7 +4773,23 @@
           <w:rFonts w:eastAsia="Times New Roman" w:cstheme="minorHAnsi"/>
           <w:lang w:eastAsia="hu-HU"/>
         </w:rPr>
-        <w:t>A játék során két tábla látható: a nagyobbik az ellenfél pályáját</w:t>
+        <w:t xml:space="preserve">A játék során két tábla látható: a </w:t>
+      </w:r>
+      <w:proofErr w:type="spellStart"/>
+      <w:r>
+        <w:rPr>
+          <w:rFonts w:eastAsia="Times New Roman" w:cstheme="minorHAnsi"/>
+          <w:lang w:eastAsia="hu-HU"/>
+        </w:rPr>
+        <w:t>nagyobbik</w:t>
+      </w:r>
+      <w:proofErr w:type="spellEnd"/>
+      <w:r>
+        <w:rPr>
+          <w:rFonts w:eastAsia="Times New Roman" w:cstheme="minorHAnsi"/>
+          <w:lang w:eastAsia="hu-HU"/>
+        </w:rPr>
+        <w:t xml:space="preserve"> az ellenfél pályáját</w:t>
       </w:r>
       <w:r>
         <w:rPr>
@@ -4560,7 +4876,7 @@
           <w:shd w:val="clear" w:color="auto" w:fill="FAF9F8"/>
         </w:rPr>
       </w:pPr>
-      <w:bookmarkStart w:id="19" w:name="_Toc71564154"/>
+      <w:bookmarkStart w:id="19" w:name="_Toc72060163"/>
       <w:r>
         <w:rPr>
           <w:shd w:val="clear" w:color="auto" w:fill="FAF9F8"/>
@@ -4589,124 +4905,35 @@
           <w:szCs w:val="56"/>
         </w:rPr>
         <w:lastRenderedPageBreak/>
-        <w:t>!!!!!!!!!!! a kép nekem nincs meg ehhez, pdf-ben osztottátok csak meg!!!!!!!!!!!!!</w:t>
+        <w:t xml:space="preserve">!!!!!!!!!!! a kép nekem nincs meg ehhez, </w:t>
+      </w:r>
+      <w:proofErr w:type="spellStart"/>
+      <w:r>
+        <w:rPr>
+          <w:b/>
+          <w:bCs/>
+          <w:color w:val="FF0000"/>
+          <w:sz w:val="56"/>
+          <w:szCs w:val="56"/>
+        </w:rPr>
+        <w:t>pdf-ben</w:t>
+      </w:r>
+      <w:proofErr w:type="spellEnd"/>
+      <w:r>
+        <w:rPr>
+          <w:b/>
+          <w:bCs/>
+          <w:color w:val="FF0000"/>
+          <w:sz w:val="56"/>
+          <w:szCs w:val="56"/>
+        </w:rPr>
+        <w:t xml:space="preserve"> osztottátok csak meg!!!!!!!!!!!!!</w:t>
       </w:r>
     </w:p>
     <w:p/>
     <w:p>
-      <w:r>
-        <w:br w:type="page"/>
-      </w:r>
-    </w:p>
-    <w:p>
-      <w:pPr>
-        <w:pStyle w:val="Cmsor1"/>
-      </w:pPr>
-      <w:bookmarkStart w:id="20" w:name="_Toc71564155"/>
-      <w:r>
-        <w:lastRenderedPageBreak/>
-        <w:t>Megvalósítás</w:t>
-      </w:r>
-      <w:bookmarkEnd w:id="20"/>
-    </w:p>
-    <w:p/>
-    <w:p>
-      <w:pPr>
-        <w:rPr>
-          <w:rFonts w:asciiTheme="majorHAnsi" w:eastAsiaTheme="majorEastAsia" w:hAnsiTheme="majorHAnsi" w:cstheme="majorBidi"/>
-          <w:b/>
-          <w:bCs/>
-          <w:color w:val="2F5496" w:themeColor="accent1" w:themeShade="BF"/>
-          <w:sz w:val="32"/>
-          <w:szCs w:val="32"/>
-        </w:rPr>
-      </w:pPr>
-      <w:r>
-        <w:rPr>
-          <w:b/>
-          <w:bCs/>
-          <w:color w:val="FF0000"/>
-          <w:sz w:val="40"/>
-          <w:szCs w:val="40"/>
-        </w:rPr>
-        <w:t>!!!!!!! e</w:t>
-      </w:r>
-      <w:r>
-        <w:rPr>
-          <w:b/>
-          <w:bCs/>
-          <w:color w:val="FF0000"/>
-          <w:sz w:val="40"/>
-          <w:szCs w:val="40"/>
-        </w:rPr>
-        <w:t>s</w:t>
-      </w:r>
-      <w:r>
-        <w:rPr>
-          <w:b/>
-          <w:bCs/>
-          <w:color w:val="FF0000"/>
-          <w:sz w:val="40"/>
-          <w:szCs w:val="40"/>
-        </w:rPr>
-        <w:t>etleg a Tervezés alpont lecserélhet</w:t>
-      </w:r>
-      <w:r>
-        <w:rPr>
-          <w:b/>
-          <w:bCs/>
-          <w:color w:val="FF0000"/>
-          <w:sz w:val="40"/>
-          <w:szCs w:val="40"/>
-        </w:rPr>
-        <w:t>ő</w:t>
-      </w:r>
-      <w:r>
-        <w:rPr>
-          <w:b/>
-          <w:bCs/>
-          <w:color w:val="FF0000"/>
-          <w:sz w:val="40"/>
-          <w:szCs w:val="40"/>
-        </w:rPr>
-        <w:t xml:space="preserve"> erre, mert lehet nincs értelme a két bekezdésnek külön!!!!!!!!!</w:t>
-      </w:r>
-      <w:r>
-        <w:rPr>
-          <w:b/>
-          <w:bCs/>
-        </w:rPr>
-        <w:br w:type="page"/>
-      </w:r>
-    </w:p>
-    <w:p>
-      <w:pPr>
-        <w:pStyle w:val="Cmsor1"/>
-      </w:pPr>
-      <w:bookmarkStart w:id="21" w:name="_Toc71564156"/>
-      <w:r>
-        <w:lastRenderedPageBreak/>
-        <w:t>Teszteredmények</w:t>
-      </w:r>
-      <w:bookmarkEnd w:id="21"/>
-    </w:p>
-    <w:p>
       <w:pPr>
         <w:ind w:start="0pt"/>
-        <w:rPr>
-          <w:rFonts w:asciiTheme="majorHAnsi" w:eastAsiaTheme="majorEastAsia" w:hAnsiTheme="majorHAnsi" w:cstheme="majorBidi"/>
-          <w:color w:val="2F5496" w:themeColor="accent1" w:themeShade="BF"/>
-          <w:sz w:val="32"/>
-          <w:szCs w:val="32"/>
-        </w:rPr>
-      </w:pPr>
-      <w:r>
-        <w:br w:type="page"/>
-      </w:r>
-    </w:p>
-    <w:p>
-      <w:pPr>
-        <w:pStyle w:val="Cmsor1"/>
       </w:pPr>
     </w:p>
     <w:sectPr>

</xml_diff>